<commit_message>
Bugfixes (ghosts of landlord.attorneys_name removed)
</commit_message>
<xml_diff>
--- a/docassemble/MAEvictionDefense/data/templates/TransferNotice.docx
+++ b/docassemble/MAEvictionDefense/data/templates/TransferNotice.docx
@@ -119,8 +119,46 @@
           <w:sz w:val="24"/>
           <w:szCs w:val="24"/>
         </w:rPr>
-        <w:t>{{ court.county }}, ss</w:t>
-      </w:r>
+        <w:t>{</w:t>
+      </w:r>
+      <w:proofErr w:type="gramStart"/>
+      <w:r>
+        <w:rPr>
+          <w:rFonts w:ascii="Times New Roman" w:hAnsi="Times New Roman" w:cs="Times New Roman"/>
+          <w:sz w:val="24"/>
+          <w:szCs w:val="24"/>
+        </w:rPr>
+        <w:t xml:space="preserve">{ </w:t>
+      </w:r>
+      <w:proofErr w:type="spellStart"/>
+      <w:r>
+        <w:rPr>
+          <w:rFonts w:ascii="Times New Roman" w:hAnsi="Times New Roman" w:cs="Times New Roman"/>
+          <w:sz w:val="24"/>
+          <w:szCs w:val="24"/>
+        </w:rPr>
+        <w:t>court.county</w:t>
+      </w:r>
+      <w:proofErr w:type="spellEnd"/>
+      <w:proofErr w:type="gramEnd"/>
+      <w:r>
+        <w:rPr>
+          <w:rFonts w:ascii="Times New Roman" w:hAnsi="Times New Roman" w:cs="Times New Roman"/>
+          <w:sz w:val="24"/>
+          <w:szCs w:val="24"/>
+        </w:rPr>
+        <w:t xml:space="preserve"> }}, </w:t>
+      </w:r>
+      <w:proofErr w:type="spellStart"/>
+      <w:r>
+        <w:rPr>
+          <w:rFonts w:ascii="Times New Roman" w:hAnsi="Times New Roman" w:cs="Times New Roman"/>
+          <w:sz w:val="24"/>
+          <w:szCs w:val="24"/>
+        </w:rPr>
+        <w:t>ss</w:t>
+      </w:r>
+      <w:proofErr w:type="spellEnd"/>
       <w:r>
         <w:rPr>
           <w:rFonts w:ascii="Times New Roman" w:hAnsi="Times New Roman" w:cs="Times New Roman"/>
@@ -182,7 +220,25 @@
           <w:sz w:val="24"/>
           <w:szCs w:val="24"/>
         </w:rPr>
-        <w:t>{{ landlord.name }},</w:t>
+        <w:t>{</w:t>
+      </w:r>
+      <w:proofErr w:type="gramStart"/>
+      <w:r>
+        <w:rPr>
+          <w:rFonts w:ascii="Times New Roman" w:hAnsi="Times New Roman" w:cs="Times New Roman"/>
+          <w:sz w:val="24"/>
+          <w:szCs w:val="24"/>
+        </w:rPr>
+        <w:t>{ landlord.name</w:t>
+      </w:r>
+      <w:proofErr w:type="gramEnd"/>
+      <w:r>
+        <w:rPr>
+          <w:rFonts w:ascii="Times New Roman" w:hAnsi="Times New Roman" w:cs="Times New Roman"/>
+          <w:sz w:val="24"/>
+          <w:szCs w:val="24"/>
+        </w:rPr>
+        <w:t xml:space="preserve"> }},</w:t>
       </w:r>
     </w:p>
     <w:p>
@@ -234,13 +290,23 @@
           <w:szCs w:val="24"/>
         </w:rPr>
       </w:pPr>
-      <w:r>
-        <w:rPr>
-          <w:rFonts w:ascii="Times New Roman" w:hAnsi="Times New Roman" w:cs="Times New Roman"/>
-          <w:sz w:val="24"/>
-          <w:szCs w:val="24"/>
-        </w:rPr>
-        <w:t>vs.</w:t>
+      <w:proofErr w:type="gramStart"/>
+      <w:r>
+        <w:rPr>
+          <w:rFonts w:ascii="Times New Roman" w:hAnsi="Times New Roman" w:cs="Times New Roman"/>
+          <w:sz w:val="24"/>
+          <w:szCs w:val="24"/>
+        </w:rPr>
+        <w:t>vs</w:t>
+      </w:r>
+      <w:proofErr w:type="gramEnd"/>
+      <w:r>
+        <w:rPr>
+          <w:rFonts w:ascii="Times New Roman" w:hAnsi="Times New Roman" w:cs="Times New Roman"/>
+          <w:sz w:val="24"/>
+          <w:szCs w:val="24"/>
+        </w:rPr>
+        <w:t>.</w:t>
       </w:r>
       <w:r>
         <w:rPr>
@@ -282,7 +348,25 @@
           <w:sz w:val="24"/>
           <w:szCs w:val="24"/>
         </w:rPr>
-        <w:t>{{ tenant.name }}</w:t>
+        <w:t>{</w:t>
+      </w:r>
+      <w:proofErr w:type="gramStart"/>
+      <w:r>
+        <w:rPr>
+          <w:rFonts w:ascii="Times New Roman" w:hAnsi="Times New Roman" w:cs="Times New Roman"/>
+          <w:sz w:val="24"/>
+          <w:szCs w:val="24"/>
+        </w:rPr>
+        <w:t>{ tenant.name</w:t>
+      </w:r>
+      <w:proofErr w:type="gramEnd"/>
+      <w:r>
+        <w:rPr>
+          <w:rFonts w:ascii="Times New Roman" w:hAnsi="Times New Roman" w:cs="Times New Roman"/>
+          <w:sz w:val="24"/>
+          <w:szCs w:val="24"/>
+        </w:rPr>
+        <w:t xml:space="preserve"> }}</w:t>
       </w:r>
     </w:p>
     <w:p>
@@ -346,6 +430,7 @@
         </w:rPr>
         <w:t xml:space="preserve">e {{ </w:t>
       </w:r>
+      <w:proofErr w:type="spellStart"/>
       <w:r>
         <w:rPr>
           <w:rFonts w:ascii="Times New Roman" w:hAnsi="Times New Roman" w:cs="Times New Roman"/>
@@ -354,6 +439,7 @@
         </w:rPr>
         <w:t>transfer_court_name</w:t>
       </w:r>
+      <w:proofErr w:type="spellEnd"/>
       <w:r>
         <w:rPr>
           <w:rFonts w:ascii="Times New Roman" w:hAnsi="Times New Roman" w:cs="Times New Roman"/>
@@ -368,9 +454,19 @@
           <w:sz w:val="24"/>
           <w:szCs w:val="24"/>
         </w:rPr>
-        <w:t>, M.G.L. c. 185C, §§3 and 20, and that a copy of this transfer notice has been served upon all opposing parties as listed below.</w:t>
-      </w:r>
-      <w:bookmarkStart w:id="0" w:name="_Hlk507956324"/>
+        <w:t xml:space="preserve">, M.G.L. c. 185C, §§3 and 20, and that a copy </w:t>
+      </w:r>
+      <w:bookmarkStart w:id="0" w:name="_GoBack"/>
+      <w:bookmarkEnd w:id="0"/>
+      <w:r>
+        <w:rPr>
+          <w:rFonts w:ascii="Times New Roman" w:hAnsi="Times New Roman" w:cs="Times New Roman"/>
+          <w:sz w:val="24"/>
+          <w:szCs w:val="24"/>
+        </w:rPr>
+        <w:t>of this transfer notice has been served upon all opposing parties as listed below.</w:t>
+      </w:r>
+      <w:bookmarkStart w:id="1" w:name="_Hlk507956324"/>
     </w:p>
     <w:p>
       <w:pPr>
@@ -416,7 +512,25 @@
           <w:sz w:val="24"/>
           <w:szCs w:val="24"/>
         </w:rPr>
-        <w:t>{{ tenant.name }}, DEFENDANT</w:t>
+        <w:t>{</w:t>
+      </w:r>
+      <w:proofErr w:type="gramStart"/>
+      <w:r>
+        <w:rPr>
+          <w:rFonts w:ascii="Times New Roman" w:eastAsia="Times New Roman" w:hAnsi="Times New Roman" w:cs="Times New Roman"/>
+          <w:sz w:val="24"/>
+          <w:szCs w:val="24"/>
+        </w:rPr>
+        <w:t>{ tenant.name</w:t>
+      </w:r>
+      <w:proofErr w:type="gramEnd"/>
+      <w:r>
+        <w:rPr>
+          <w:rFonts w:ascii="Times New Roman" w:eastAsia="Times New Roman" w:hAnsi="Times New Roman" w:cs="Times New Roman"/>
+          <w:sz w:val="24"/>
+          <w:szCs w:val="24"/>
+        </w:rPr>
+        <w:t xml:space="preserve"> }}, DEFENDANT</w:t>
       </w:r>
     </w:p>
     <w:p>
@@ -453,7 +567,25 @@
           <w:sz w:val="24"/>
           <w:szCs w:val="24"/>
         </w:rPr>
-        <w:t>{{ today() }}</w:t>
+        <w:t>{</w:t>
+      </w:r>
+      <w:proofErr w:type="gramStart"/>
+      <w:r>
+        <w:rPr>
+          <w:rFonts w:ascii="Times New Roman" w:eastAsia="Times New Roman" w:hAnsi="Times New Roman" w:cs="Times New Roman"/>
+          <w:sz w:val="24"/>
+          <w:szCs w:val="24"/>
+        </w:rPr>
+        <w:t>{ today</w:t>
+      </w:r>
+      <w:proofErr w:type="gramEnd"/>
+      <w:r>
+        <w:rPr>
+          <w:rFonts w:ascii="Times New Roman" w:eastAsia="Times New Roman" w:hAnsi="Times New Roman" w:cs="Times New Roman"/>
+          <w:sz w:val="24"/>
+          <w:szCs w:val="24"/>
+        </w:rPr>
+        <w:t>() }}</w:t>
       </w:r>
     </w:p>
     <w:p>
@@ -519,7 +651,35 @@
           <w:sz w:val="24"/>
           <w:szCs w:val="24"/>
         </w:rPr>
-        <w:t>{{ tenant.signature }}</w:t>
+        <w:t>{</w:t>
+      </w:r>
+      <w:proofErr w:type="gramStart"/>
+      <w:r>
+        <w:rPr>
+          <w:rFonts w:ascii="Times New Roman" w:eastAsia="Times New Roman" w:hAnsi="Times New Roman" w:cs="Times New Roman"/>
+          <w:sz w:val="24"/>
+          <w:szCs w:val="24"/>
+        </w:rPr>
+        <w:t xml:space="preserve">{ </w:t>
+      </w:r>
+      <w:proofErr w:type="spellStart"/>
+      <w:r>
+        <w:rPr>
+          <w:rFonts w:ascii="Times New Roman" w:eastAsia="Times New Roman" w:hAnsi="Times New Roman" w:cs="Times New Roman"/>
+          <w:sz w:val="24"/>
+          <w:szCs w:val="24"/>
+        </w:rPr>
+        <w:t>tenant.signature</w:t>
+      </w:r>
+      <w:proofErr w:type="spellEnd"/>
+      <w:proofErr w:type="gramEnd"/>
+      <w:r>
+        <w:rPr>
+          <w:rFonts w:ascii="Times New Roman" w:eastAsia="Times New Roman" w:hAnsi="Times New Roman" w:cs="Times New Roman"/>
+          <w:sz w:val="24"/>
+          <w:szCs w:val="24"/>
+        </w:rPr>
+        <w:t xml:space="preserve"> }}</w:t>
       </w:r>
     </w:p>
     <w:p>
@@ -593,7 +753,43 @@
           <w:sz w:val="24"/>
           <w:szCs w:val="24"/>
         </w:rPr>
-        <w:t>{{ tenant.address_block() }}</w:t>
+        <w:t>{</w:t>
+      </w:r>
+      <w:proofErr w:type="gramStart"/>
+      <w:r>
+        <w:rPr>
+          <w:rFonts w:ascii="Times New Roman" w:eastAsia="Times New Roman" w:hAnsi="Times New Roman" w:cs="Times New Roman"/>
+          <w:sz w:val="24"/>
+          <w:szCs w:val="24"/>
+        </w:rPr>
+        <w:t xml:space="preserve">{ </w:t>
+      </w:r>
+      <w:proofErr w:type="spellStart"/>
+      <w:r>
+        <w:rPr>
+          <w:rFonts w:ascii="Times New Roman" w:eastAsia="Times New Roman" w:hAnsi="Times New Roman" w:cs="Times New Roman"/>
+          <w:sz w:val="24"/>
+          <w:szCs w:val="24"/>
+        </w:rPr>
+        <w:t>tenant.address</w:t>
+      </w:r>
+      <w:proofErr w:type="gramEnd"/>
+      <w:r>
+        <w:rPr>
+          <w:rFonts w:ascii="Times New Roman" w:eastAsia="Times New Roman" w:hAnsi="Times New Roman" w:cs="Times New Roman"/>
+          <w:sz w:val="24"/>
+          <w:szCs w:val="24"/>
+        </w:rPr>
+        <w:t>_block</w:t>
+      </w:r>
+      <w:proofErr w:type="spellEnd"/>
+      <w:r>
+        <w:rPr>
+          <w:rFonts w:ascii="Times New Roman" w:eastAsia="Times New Roman" w:hAnsi="Times New Roman" w:cs="Times New Roman"/>
+          <w:sz w:val="24"/>
+          <w:szCs w:val="24"/>
+        </w:rPr>
+        <w:t>() }}</w:t>
       </w:r>
     </w:p>
     <w:p>
@@ -630,7 +826,53 @@
           <w:sz w:val="24"/>
           <w:szCs w:val="24"/>
         </w:rPr>
-        <w:t>{{showifdef('tenant.phone_number')}}</w:t>
+        <w:t>{{</w:t>
+      </w:r>
+      <w:proofErr w:type="spellStart"/>
+      <w:proofErr w:type="gramStart"/>
+      <w:r>
+        <w:rPr>
+          <w:rFonts w:ascii="Times New Roman" w:eastAsia="Times New Roman" w:hAnsi="Times New Roman" w:cs="Times New Roman"/>
+          <w:sz w:val="24"/>
+          <w:szCs w:val="24"/>
+        </w:rPr>
+        <w:t>showifdef</w:t>
+      </w:r>
+      <w:proofErr w:type="spellEnd"/>
+      <w:r>
+        <w:rPr>
+          <w:rFonts w:ascii="Times New Roman" w:eastAsia="Times New Roman" w:hAnsi="Times New Roman" w:cs="Times New Roman"/>
+          <w:sz w:val="24"/>
+          <w:szCs w:val="24"/>
+        </w:rPr>
+        <w:t>(</w:t>
+      </w:r>
+      <w:proofErr w:type="gramEnd"/>
+      <w:r>
+        <w:rPr>
+          <w:rFonts w:ascii="Times New Roman" w:eastAsia="Times New Roman" w:hAnsi="Times New Roman" w:cs="Times New Roman"/>
+          <w:sz w:val="24"/>
+          <w:szCs w:val="24"/>
+        </w:rPr>
+        <w:t>'</w:t>
+      </w:r>
+      <w:proofErr w:type="spellStart"/>
+      <w:r>
+        <w:rPr>
+          <w:rFonts w:ascii="Times New Roman" w:eastAsia="Times New Roman" w:hAnsi="Times New Roman" w:cs="Times New Roman"/>
+          <w:sz w:val="24"/>
+          <w:szCs w:val="24"/>
+        </w:rPr>
+        <w:t>tenant.phone_number</w:t>
+      </w:r>
+      <w:proofErr w:type="spellEnd"/>
+      <w:r>
+        <w:rPr>
+          <w:rFonts w:ascii="Times New Roman" w:eastAsia="Times New Roman" w:hAnsi="Times New Roman" w:cs="Times New Roman"/>
+          <w:sz w:val="24"/>
+          <w:szCs w:val="24"/>
+        </w:rPr>
+        <w:t>')}}</w:t>
       </w:r>
       <w:r>
         <w:rPr>
@@ -640,7 +882,7 @@
         </w:rPr>
         <w:tab/>
       </w:r>
-      <w:bookmarkEnd w:id="0"/>
+      <w:bookmarkEnd w:id="1"/>
     </w:p>
     <w:p>
       <w:pPr>
@@ -676,7 +918,53 @@
           <w:sz w:val="24"/>
           <w:szCs w:val="24"/>
         </w:rPr>
-        <w:t>{{ showifdef('tenant.email') }}</w:t>
+        <w:t>{</w:t>
+      </w:r>
+      <w:proofErr w:type="gramStart"/>
+      <w:r>
+        <w:rPr>
+          <w:rFonts w:ascii="Times New Roman" w:eastAsia="Times New Roman" w:hAnsi="Times New Roman" w:cs="Times New Roman"/>
+          <w:sz w:val="24"/>
+          <w:szCs w:val="24"/>
+        </w:rPr>
+        <w:t xml:space="preserve">{ </w:t>
+      </w:r>
+      <w:proofErr w:type="spellStart"/>
+      <w:r>
+        <w:rPr>
+          <w:rFonts w:ascii="Times New Roman" w:eastAsia="Times New Roman" w:hAnsi="Times New Roman" w:cs="Times New Roman"/>
+          <w:sz w:val="24"/>
+          <w:szCs w:val="24"/>
+        </w:rPr>
+        <w:t>showifdef</w:t>
+      </w:r>
+      <w:proofErr w:type="spellEnd"/>
+      <w:proofErr w:type="gramEnd"/>
+      <w:r>
+        <w:rPr>
+          <w:rFonts w:ascii="Times New Roman" w:eastAsia="Times New Roman" w:hAnsi="Times New Roman" w:cs="Times New Roman"/>
+          <w:sz w:val="24"/>
+          <w:szCs w:val="24"/>
+        </w:rPr>
+        <w:t>('</w:t>
+      </w:r>
+      <w:proofErr w:type="spellStart"/>
+      <w:r>
+        <w:rPr>
+          <w:rFonts w:ascii="Times New Roman" w:eastAsia="Times New Roman" w:hAnsi="Times New Roman" w:cs="Times New Roman"/>
+          <w:sz w:val="24"/>
+          <w:szCs w:val="24"/>
+        </w:rPr>
+        <w:t>tenant.email</w:t>
+      </w:r>
+      <w:proofErr w:type="spellEnd"/>
+      <w:r>
+        <w:rPr>
+          <w:rFonts w:ascii="Times New Roman" w:eastAsia="Times New Roman" w:hAnsi="Times New Roman" w:cs="Times New Roman"/>
+          <w:sz w:val="24"/>
+          <w:szCs w:val="24"/>
+        </w:rPr>
+        <w:t>') }}</w:t>
       </w:r>
     </w:p>
     <w:p>
@@ -712,25 +1000,61 @@
           <w:sz w:val="24"/>
           <w:szCs w:val="24"/>
         </w:rPr>
-        <w:t>{%p if landlord.has_attorney %}</w:t>
-      </w:r>
-    </w:p>
-    <w:p>
-      <w:pPr>
-        <w:spacing w:after="0" w:line="240" w:lineRule="auto"/>
-        <w:rPr>
-          <w:rFonts w:ascii="Times New Roman" w:hAnsi="Times New Roman" w:cs="Times New Roman"/>
-          <w:sz w:val="24"/>
-          <w:szCs w:val="24"/>
-        </w:rPr>
-      </w:pPr>
-      <w:r>
-        <w:rPr>
-          <w:rFonts w:ascii="Times New Roman" w:hAnsi="Times New Roman" w:cs="Times New Roman"/>
-          <w:sz w:val="24"/>
-          <w:szCs w:val="24"/>
-        </w:rPr>
-        <w:t>{{ landlord.name }}</w:t>
+        <w:t xml:space="preserve">{%p if </w:t>
+      </w:r>
+      <w:proofErr w:type="spellStart"/>
+      <w:r>
+        <w:rPr>
+          <w:rFonts w:ascii="Times New Roman" w:hAnsi="Times New Roman" w:cs="Times New Roman"/>
+          <w:sz w:val="24"/>
+          <w:szCs w:val="24"/>
+        </w:rPr>
+        <w:t>landlord.has_attorney</w:t>
+      </w:r>
+      <w:proofErr w:type="spellEnd"/>
+      <w:r>
+        <w:rPr>
+          <w:rFonts w:ascii="Times New Roman" w:hAnsi="Times New Roman" w:cs="Times New Roman"/>
+          <w:sz w:val="24"/>
+          <w:szCs w:val="24"/>
+        </w:rPr>
+        <w:t xml:space="preserve"> %}</w:t>
+      </w:r>
+    </w:p>
+    <w:p>
+      <w:pPr>
+        <w:spacing w:after="0" w:line="240" w:lineRule="auto"/>
+        <w:rPr>
+          <w:rFonts w:ascii="Times New Roman" w:hAnsi="Times New Roman" w:cs="Times New Roman"/>
+          <w:sz w:val="24"/>
+          <w:szCs w:val="24"/>
+        </w:rPr>
+      </w:pPr>
+      <w:r>
+        <w:rPr>
+          <w:rFonts w:ascii="Times New Roman" w:hAnsi="Times New Roman" w:cs="Times New Roman"/>
+          <w:sz w:val="24"/>
+          <w:szCs w:val="24"/>
+        </w:rPr>
+        <w:t>{</w:t>
+      </w:r>
+      <w:proofErr w:type="gramStart"/>
+      <w:r>
+        <w:rPr>
+          <w:rFonts w:ascii="Times New Roman" w:hAnsi="Times New Roman" w:cs="Times New Roman"/>
+          <w:sz w:val="24"/>
+          <w:szCs w:val="24"/>
+        </w:rPr>
+        <w:t>{ landlord.name</w:t>
+      </w:r>
+      <w:proofErr w:type="gramEnd"/>
+      <w:r>
+        <w:rPr>
+          <w:rFonts w:ascii="Times New Roman" w:hAnsi="Times New Roman" w:cs="Times New Roman"/>
+          <w:sz w:val="24"/>
+          <w:szCs w:val="24"/>
+        </w:rPr>
+        <w:t xml:space="preserve"> }}</w:t>
       </w:r>
       <w:r>
         <w:rPr>
@@ -746,25 +1070,61 @@
           <w:sz w:val="24"/>
           <w:szCs w:val="24"/>
         </w:rPr>
-        <w:t>c/o {{ landlord.attorneys_name }}</w:t>
-      </w:r>
-    </w:p>
-    <w:p>
-      <w:pPr>
-        <w:spacing w:after="0" w:line="240" w:lineRule="auto"/>
-        <w:rPr>
-          <w:rFonts w:ascii="Times New Roman" w:hAnsi="Times New Roman" w:cs="Times New Roman"/>
-          <w:sz w:val="24"/>
-          <w:szCs w:val="24"/>
-        </w:rPr>
-      </w:pPr>
-      <w:r>
-        <w:rPr>
-          <w:rFonts w:ascii="Times New Roman" w:hAnsi="Times New Roman" w:cs="Times New Roman"/>
-          <w:sz w:val="24"/>
-          <w:szCs w:val="24"/>
-        </w:rPr>
-        <w:t>{{ landlord.attorney</w:t>
+        <w:t xml:space="preserve">c/o {{ </w:t>
+      </w:r>
+      <w:proofErr w:type="spellStart"/>
+      <w:r>
+        <w:rPr>
+          <w:rFonts w:ascii="Times New Roman" w:hAnsi="Times New Roman" w:cs="Times New Roman"/>
+          <w:sz w:val="24"/>
+          <w:szCs w:val="24"/>
+        </w:rPr>
+        <w:t>landlords_attorney</w:t>
+      </w:r>
+      <w:proofErr w:type="spellEnd"/>
+      <w:r>
+        <w:rPr>
+          <w:rFonts w:ascii="Times New Roman" w:hAnsi="Times New Roman" w:cs="Times New Roman"/>
+          <w:sz w:val="24"/>
+          <w:szCs w:val="24"/>
+        </w:rPr>
+        <w:t xml:space="preserve"> }}</w:t>
+      </w:r>
+    </w:p>
+    <w:p>
+      <w:pPr>
+        <w:spacing w:after="0" w:line="240" w:lineRule="auto"/>
+        <w:rPr>
+          <w:rFonts w:ascii="Times New Roman" w:hAnsi="Times New Roman" w:cs="Times New Roman"/>
+          <w:sz w:val="24"/>
+          <w:szCs w:val="24"/>
+        </w:rPr>
+      </w:pPr>
+      <w:r>
+        <w:rPr>
+          <w:rFonts w:ascii="Times New Roman" w:hAnsi="Times New Roman" w:cs="Times New Roman"/>
+          <w:sz w:val="24"/>
+          <w:szCs w:val="24"/>
+        </w:rPr>
+        <w:t>{</w:t>
+      </w:r>
+      <w:proofErr w:type="gramStart"/>
+      <w:r>
+        <w:rPr>
+          <w:rFonts w:ascii="Times New Roman" w:hAnsi="Times New Roman" w:cs="Times New Roman"/>
+          <w:sz w:val="24"/>
+          <w:szCs w:val="24"/>
+        </w:rPr>
+        <w:t xml:space="preserve">{ </w:t>
+      </w:r>
+      <w:proofErr w:type="spellStart"/>
+      <w:r>
+        <w:rPr>
+          <w:rFonts w:ascii="Times New Roman" w:hAnsi="Times New Roman" w:cs="Times New Roman"/>
+          <w:sz w:val="24"/>
+          <w:szCs w:val="24"/>
+        </w:rPr>
+        <w:t>landlord.attorney</w:t>
       </w:r>
       <w:r>
         <w:rPr>
@@ -782,16 +1142,24 @@
         </w:rPr>
         <w:t>address</w:t>
       </w:r>
-      <w:r>
-        <w:rPr>
-          <w:rFonts w:ascii="Times New Roman" w:hAnsi="Times New Roman" w:cs="Times New Roman"/>
-          <w:sz w:val="24"/>
-          <w:szCs w:val="24"/>
-        </w:rPr>
-        <w:t>_block()</w:t>
-      </w:r>
-      <w:bookmarkStart w:id="1" w:name="_GoBack"/>
-      <w:bookmarkEnd w:id="1"/>
+      <w:proofErr w:type="gramEnd"/>
+      <w:r>
+        <w:rPr>
+          <w:rFonts w:ascii="Times New Roman" w:hAnsi="Times New Roman" w:cs="Times New Roman"/>
+          <w:sz w:val="24"/>
+          <w:szCs w:val="24"/>
+        </w:rPr>
+        <w:t>_block</w:t>
+      </w:r>
+      <w:proofErr w:type="spellEnd"/>
+      <w:r>
+        <w:rPr>
+          <w:rFonts w:ascii="Times New Roman" w:hAnsi="Times New Roman" w:cs="Times New Roman"/>
+          <w:sz w:val="24"/>
+          <w:szCs w:val="24"/>
+        </w:rPr>
+        <w:t>()</w:t>
+      </w:r>
       <w:r>
         <w:rPr>
           <w:rFonts w:ascii="Times New Roman" w:hAnsi="Times New Roman" w:cs="Times New Roman"/>
@@ -834,25 +1202,79 @@
           <w:sz w:val="24"/>
           <w:szCs w:val="24"/>
         </w:rPr>
-        <w:t>{{ landlord.address_block() }}</w:t>
-      </w:r>
-    </w:p>
-    <w:p>
-      <w:pPr>
-        <w:spacing w:after="0" w:line="240" w:lineRule="auto"/>
-        <w:rPr>
-          <w:rFonts w:ascii="Times New Roman" w:hAnsi="Times New Roman" w:cs="Times New Roman"/>
-          <w:sz w:val="24"/>
-          <w:szCs w:val="24"/>
-        </w:rPr>
-      </w:pPr>
-      <w:r>
-        <w:rPr>
-          <w:rFonts w:ascii="Times New Roman" w:hAnsi="Times New Roman" w:cs="Times New Roman"/>
-          <w:sz w:val="24"/>
-          <w:szCs w:val="24"/>
-        </w:rPr>
-        <w:t>{%p endif %}</w:t>
+        <w:t>{</w:t>
+      </w:r>
+      <w:proofErr w:type="gramStart"/>
+      <w:r>
+        <w:rPr>
+          <w:rFonts w:ascii="Times New Roman" w:hAnsi="Times New Roman" w:cs="Times New Roman"/>
+          <w:sz w:val="24"/>
+          <w:szCs w:val="24"/>
+        </w:rPr>
+        <w:t xml:space="preserve">{ </w:t>
+      </w:r>
+      <w:proofErr w:type="spellStart"/>
+      <w:r>
+        <w:rPr>
+          <w:rFonts w:ascii="Times New Roman" w:hAnsi="Times New Roman" w:cs="Times New Roman"/>
+          <w:sz w:val="24"/>
+          <w:szCs w:val="24"/>
+        </w:rPr>
+        <w:t>landlord.address</w:t>
+      </w:r>
+      <w:proofErr w:type="gramEnd"/>
+      <w:r>
+        <w:rPr>
+          <w:rFonts w:ascii="Times New Roman" w:hAnsi="Times New Roman" w:cs="Times New Roman"/>
+          <w:sz w:val="24"/>
+          <w:szCs w:val="24"/>
+        </w:rPr>
+        <w:t>_block</w:t>
+      </w:r>
+      <w:proofErr w:type="spellEnd"/>
+      <w:r>
+        <w:rPr>
+          <w:rFonts w:ascii="Times New Roman" w:hAnsi="Times New Roman" w:cs="Times New Roman"/>
+          <w:sz w:val="24"/>
+          <w:szCs w:val="24"/>
+        </w:rPr>
+        <w:t>() }}</w:t>
+      </w:r>
+    </w:p>
+    <w:p>
+      <w:pPr>
+        <w:spacing w:after="0" w:line="240" w:lineRule="auto"/>
+        <w:rPr>
+          <w:rFonts w:ascii="Times New Roman" w:hAnsi="Times New Roman" w:cs="Times New Roman"/>
+          <w:sz w:val="24"/>
+          <w:szCs w:val="24"/>
+        </w:rPr>
+      </w:pPr>
+      <w:r>
+        <w:rPr>
+          <w:rFonts w:ascii="Times New Roman" w:hAnsi="Times New Roman" w:cs="Times New Roman"/>
+          <w:sz w:val="24"/>
+          <w:szCs w:val="24"/>
+        </w:rPr>
+        <w:t xml:space="preserve">{%p </w:t>
+      </w:r>
+      <w:proofErr w:type="spellStart"/>
+      <w:r>
+        <w:rPr>
+          <w:rFonts w:ascii="Times New Roman" w:hAnsi="Times New Roman" w:cs="Times New Roman"/>
+          <w:sz w:val="24"/>
+          <w:szCs w:val="24"/>
+        </w:rPr>
+        <w:t>endif</w:t>
+      </w:r>
+      <w:proofErr w:type="spellEnd"/>
+      <w:r>
+        <w:rPr>
+          <w:rFonts w:ascii="Times New Roman" w:hAnsi="Times New Roman" w:cs="Times New Roman"/>
+          <w:sz w:val="24"/>
+          <w:szCs w:val="24"/>
+        </w:rPr>
+        <w:t xml:space="preserve"> %}</w:t>
       </w:r>
     </w:p>
     <w:p>
@@ -888,7 +1310,25 @@
           <w:sz w:val="24"/>
           <w:szCs w:val="24"/>
         </w:rPr>
-        <w:t xml:space="preserve"> {{ court.name }}</w:t>
+        <w:t xml:space="preserve"> {</w:t>
+      </w:r>
+      <w:proofErr w:type="gramStart"/>
+      <w:r>
+        <w:rPr>
+          <w:rFonts w:ascii="Times New Roman" w:hAnsi="Times New Roman" w:cs="Times New Roman"/>
+          <w:sz w:val="24"/>
+          <w:szCs w:val="24"/>
+        </w:rPr>
+        <w:t>{ court.name</w:t>
+      </w:r>
+      <w:proofErr w:type="gramEnd"/>
+      <w:r>
+        <w:rPr>
+          <w:rFonts w:ascii="Times New Roman" w:hAnsi="Times New Roman" w:cs="Times New Roman"/>
+          <w:sz w:val="24"/>
+          <w:szCs w:val="24"/>
+        </w:rPr>
+        <w:t xml:space="preserve"> }}</w:t>
       </w:r>
     </w:p>
     <w:p>
@@ -914,23 +1354,59 @@
           <w:sz w:val="24"/>
           <w:szCs w:val="24"/>
         </w:rPr>
-        <w:t>{{</w:t>
-      </w:r>
-      <w:r>
-        <w:rPr>
-          <w:rFonts w:ascii="Times New Roman" w:hAnsi="Times New Roman" w:cs="Times New Roman"/>
-          <w:sz w:val="24"/>
-          <w:szCs w:val="24"/>
-        </w:rPr>
-        <w:t xml:space="preserve"> current_court_</w:t>
-      </w:r>
-      <w:r>
-        <w:rPr>
-          <w:rFonts w:ascii="Times New Roman" w:hAnsi="Times New Roman" w:cs="Times New Roman"/>
-          <w:sz w:val="24"/>
-          <w:szCs w:val="24"/>
-        </w:rPr>
-        <w:t>address }}</w:t>
+        <w:t>{</w:t>
+      </w:r>
+      <w:proofErr w:type="gramStart"/>
+      <w:r>
+        <w:rPr>
+          <w:rFonts w:ascii="Times New Roman" w:hAnsi="Times New Roman" w:cs="Times New Roman"/>
+          <w:sz w:val="24"/>
+          <w:szCs w:val="24"/>
+        </w:rPr>
+        <w:t>{</w:t>
+      </w:r>
+      <w:r>
+        <w:rPr>
+          <w:rFonts w:ascii="Times New Roman" w:hAnsi="Times New Roman" w:cs="Times New Roman"/>
+          <w:sz w:val="24"/>
+          <w:szCs w:val="24"/>
+        </w:rPr>
+        <w:t xml:space="preserve"> </w:t>
+      </w:r>
+      <w:proofErr w:type="spellStart"/>
+      <w:r>
+        <w:rPr>
+          <w:rFonts w:ascii="Times New Roman" w:hAnsi="Times New Roman" w:cs="Times New Roman"/>
+          <w:sz w:val="24"/>
+          <w:szCs w:val="24"/>
+        </w:rPr>
+        <w:t>current</w:t>
+      </w:r>
+      <w:proofErr w:type="gramEnd"/>
+      <w:r>
+        <w:rPr>
+          <w:rFonts w:ascii="Times New Roman" w:hAnsi="Times New Roman" w:cs="Times New Roman"/>
+          <w:sz w:val="24"/>
+          <w:szCs w:val="24"/>
+        </w:rPr>
+        <w:t>_court_</w:t>
+      </w:r>
+      <w:r>
+        <w:rPr>
+          <w:rFonts w:ascii="Times New Roman" w:hAnsi="Times New Roman" w:cs="Times New Roman"/>
+          <w:sz w:val="24"/>
+          <w:szCs w:val="24"/>
+        </w:rPr>
+        <w:t>address</w:t>
+      </w:r>
+      <w:proofErr w:type="spellEnd"/>
+      <w:r>
+        <w:rPr>
+          <w:rFonts w:ascii="Times New Roman" w:hAnsi="Times New Roman" w:cs="Times New Roman"/>
+          <w:sz w:val="24"/>
+          <w:szCs w:val="24"/>
+        </w:rPr>
+        <w:t xml:space="preserve"> }}</w:t>
       </w:r>
       <w:r>
         <w:rPr>
@@ -966,7 +1442,34 @@
           <w:sz w:val="24"/>
           <w:szCs w:val="24"/>
         </w:rPr>
-        <w:t>To: {{ transfer_</w:t>
+        <w:t>To: {</w:t>
+      </w:r>
+      <w:proofErr w:type="gramStart"/>
+      <w:r>
+        <w:rPr>
+          <w:rFonts w:ascii="Times New Roman" w:hAnsi="Times New Roman" w:cs="Times New Roman"/>
+          <w:sz w:val="24"/>
+          <w:szCs w:val="24"/>
+        </w:rPr>
+        <w:t xml:space="preserve">{ </w:t>
+      </w:r>
+      <w:proofErr w:type="spellStart"/>
+      <w:r>
+        <w:rPr>
+          <w:rFonts w:ascii="Times New Roman" w:hAnsi="Times New Roman" w:cs="Times New Roman"/>
+          <w:sz w:val="24"/>
+          <w:szCs w:val="24"/>
+        </w:rPr>
+        <w:t>transfer</w:t>
+      </w:r>
+      <w:proofErr w:type="gramEnd"/>
+      <w:r>
+        <w:rPr>
+          <w:rFonts w:ascii="Times New Roman" w:hAnsi="Times New Roman" w:cs="Times New Roman"/>
+          <w:sz w:val="24"/>
+          <w:szCs w:val="24"/>
+        </w:rPr>
+        <w:t>_</w:t>
       </w:r>
       <w:r>
         <w:rPr>
@@ -982,7 +1485,16 @@
           <w:sz w:val="24"/>
           <w:szCs w:val="24"/>
         </w:rPr>
-        <w:t>name }}</w:t>
+        <w:t>name</w:t>
+      </w:r>
+      <w:proofErr w:type="spellEnd"/>
+      <w:r>
+        <w:rPr>
+          <w:rFonts w:ascii="Times New Roman" w:hAnsi="Times New Roman" w:cs="Times New Roman"/>
+          <w:sz w:val="24"/>
+          <w:szCs w:val="24"/>
+        </w:rPr>
+        <w:t xml:space="preserve"> }}</w:t>
       </w:r>
     </w:p>
     <w:p>
@@ -1008,15 +1520,51 @@
           <w:sz w:val="24"/>
           <w:szCs w:val="24"/>
         </w:rPr>
-        <w:t>{{</w:t>
-      </w:r>
-      <w:r>
-        <w:rPr>
-          <w:rFonts w:ascii="Times New Roman" w:hAnsi="Times New Roman" w:cs="Times New Roman"/>
-          <w:sz w:val="24"/>
-          <w:szCs w:val="24"/>
-        </w:rPr>
-        <w:t xml:space="preserve"> transfer_court_address }}</w:t>
+        <w:t>{</w:t>
+      </w:r>
+      <w:proofErr w:type="gramStart"/>
+      <w:r>
+        <w:rPr>
+          <w:rFonts w:ascii="Times New Roman" w:hAnsi="Times New Roman" w:cs="Times New Roman"/>
+          <w:sz w:val="24"/>
+          <w:szCs w:val="24"/>
+        </w:rPr>
+        <w:t>{</w:t>
+      </w:r>
+      <w:r>
+        <w:rPr>
+          <w:rFonts w:ascii="Times New Roman" w:hAnsi="Times New Roman" w:cs="Times New Roman"/>
+          <w:sz w:val="24"/>
+          <w:szCs w:val="24"/>
+        </w:rPr>
+        <w:t xml:space="preserve"> </w:t>
+      </w:r>
+      <w:proofErr w:type="spellStart"/>
+      <w:r>
+        <w:rPr>
+          <w:rFonts w:ascii="Times New Roman" w:hAnsi="Times New Roman" w:cs="Times New Roman"/>
+          <w:sz w:val="24"/>
+          <w:szCs w:val="24"/>
+        </w:rPr>
+        <w:t>transfer</w:t>
+      </w:r>
+      <w:proofErr w:type="gramEnd"/>
+      <w:r>
+        <w:rPr>
+          <w:rFonts w:ascii="Times New Roman" w:hAnsi="Times New Roman" w:cs="Times New Roman"/>
+          <w:sz w:val="24"/>
+          <w:szCs w:val="24"/>
+        </w:rPr>
+        <w:t>_court_address</w:t>
+      </w:r>
+      <w:proofErr w:type="spellEnd"/>
+      <w:r>
+        <w:rPr>
+          <w:rFonts w:ascii="Times New Roman" w:hAnsi="Times New Roman" w:cs="Times New Roman"/>
+          <w:sz w:val="24"/>
+          <w:szCs w:val="24"/>
+        </w:rPr>
+        <w:t xml:space="preserve"> }}</w:t>
       </w:r>
       <w:r>
         <w:rPr>

</xml_diff>